<commit_message>
Added storylines for Pepper Route
</commit_message>
<xml_diff>
--- a/Route for Pepper.docx
+++ b/Route for Pepper.docx
@@ -400,15 +400,7 @@
         <w:t>.</w:t>
       </w:r>
       <w:r>
-        <w:t xml:space="preserve"> You’ve always heard folklore about it but never in your wildest dreams would you have ever thought that you’d encounter in on the </w:t>
-      </w:r>
-      <w:proofErr w:type="spellStart"/>
-      <w:r>
-        <w:t>intersate</w:t>
-      </w:r>
-      <w:proofErr w:type="spellEnd"/>
-      <w:r>
-        <w:t>.</w:t>
+        <w:t xml:space="preserve"> You’ve always heard folklore about it but never in your wildest dreams would you have ever thought that you’d encounter in on the intersate.</w:t>
       </w:r>
       <w:r>
         <w:t xml:space="preserve"> It calls your name and states all your personal information out loud. </w:t>
@@ -1045,23 +1037,7 @@
           <w:b/>
           <w:bCs/>
         </w:rPr>
-        <w:t xml:space="preserve">you lose whatever ability of yours that you offer me. Heh </w:t>
-      </w:r>
-      <w:proofErr w:type="spellStart"/>
-      <w:r>
-        <w:rPr>
-          <w:b/>
-          <w:bCs/>
-        </w:rPr>
-        <w:t>heh</w:t>
-      </w:r>
-      <w:proofErr w:type="spellEnd"/>
-      <w:r>
-        <w:rPr>
-          <w:b/>
-          <w:bCs/>
-        </w:rPr>
-        <w:t xml:space="preserve">.” Jacques licks his lips and rubs his hands. </w:t>
+        <w:t xml:space="preserve">you lose whatever ability of yours that you offer me. Heh heh.” Jacques licks his lips and rubs his hands. </w:t>
       </w:r>
     </w:p>
     <w:p>
@@ -1585,6 +1561,260 @@
             </a:graphic>
           </wp:inline>
         </w:drawing>
+      </w:r>
+    </w:p>
+    <w:p>
+      <w:pPr>
+        <w:rPr>
+          <w:b/>
+          <w:bCs/>
+        </w:rPr>
+      </w:pPr>
+    </w:p>
+    <w:p>
+      <w:r>
+        <w:t xml:space="preserve">(The store keeper is Scar D. Cat or Stu Pit) </w:t>
+      </w:r>
+    </w:p>
+    <w:p>
+      <w:r>
+        <w:t>That’s enough casino for today or ever. You flutter out of the casino. What are you trying to do again? Oh yeah, get out of the underworld. After days of wandering on the road (There is only one road in the underworld. Very convenient actually), you meet a lemonade stand that oddly enough is selling pocket knives and Solar Flare Orbs in addition to lemonade. What do you do?</w:t>
+      </w:r>
+    </w:p>
+    <w:p>
+      <w:pPr>
+        <w:rPr>
+          <w:b/>
+          <w:bCs/>
+        </w:rPr>
+      </w:pPr>
+      <w:r>
+        <w:rPr>
+          <w:b/>
+          <w:bCs/>
+        </w:rPr>
+        <w:t>(gnash your teeth)</w:t>
+      </w:r>
+    </w:p>
+    <w:p>
+      <w:r>
+        <w:t xml:space="preserve">45% </w:t>
+      </w:r>
+      <w:r>
+        <w:t xml:space="preserve">The store keeper cries and runs away. It turns out that the store keeper is a massive scaredy-cat. You pick up two pocket knives. </w:t>
+      </w:r>
+    </w:p>
+    <w:p>
+      <w:r>
+        <w:t xml:space="preserve">45% </w:t>
+      </w:r>
+      <w:r>
+        <w:t xml:space="preserve">The store keeper grabs you by your wings and uses you as a toothpick. Ouch! </w:t>
+      </w:r>
+    </w:p>
+    <w:p>
+      <w:r>
+        <w:t xml:space="preserve">10% </w:t>
+      </w:r>
+      <w:r>
+        <w:t xml:space="preserve">The store keeper gnashes their teeth back at you. You flutter away. </w:t>
+      </w:r>
+    </w:p>
+    <w:p>
+      <w:pPr>
+        <w:rPr>
+          <w:b/>
+          <w:bCs/>
+        </w:rPr>
+      </w:pPr>
+      <w:r>
+        <w:rPr>
+          <w:b/>
+          <w:bCs/>
+        </w:rPr>
+        <w:t>(if you flutter away)</w:t>
+      </w:r>
+    </w:p>
+    <w:p>
+      <w:r>
+        <w:t xml:space="preserve">100% Nothing. </w:t>
+      </w:r>
+    </w:p>
+    <w:p>
+      <w:pPr>
+        <w:rPr>
+          <w:b/>
+          <w:bCs/>
+        </w:rPr>
+      </w:pPr>
+      <w:r>
+        <w:rPr>
+          <w:b/>
+          <w:bCs/>
+        </w:rPr>
+        <w:t xml:space="preserve">(if you solar flare) </w:t>
+      </w:r>
+    </w:p>
+    <w:p>
+      <w:r>
+        <w:t>(if the store keeper is Stu Pid) 5</w:t>
+      </w:r>
+      <w:r>
+        <w:t xml:space="preserve">5% </w:t>
+      </w:r>
+      <w:r>
+        <w:t xml:space="preserve">When you are about to use your own solar flare, you realize that the solar flares are locked in a vault. You ask the storekeeper to unlock the vault so you can see if they are real. The storekeeper does so </w:t>
+      </w:r>
+    </w:p>
+    <w:p>
+      <w:r>
+        <w:lastRenderedPageBreak/>
+        <w:t>(if the store keeper is Stu Pid) 3</w:t>
+      </w:r>
+      <w:r>
+        <w:t xml:space="preserve">5% </w:t>
+      </w:r>
+      <w:r>
+        <w:t>You use solar flare on the store keeper and he falls onto the ground. You loot his inventory. A gallon of lemonade heals 1 HP and you get a pocket knife. You realize that the Solar Flare orbs are locked in a vault.</w:t>
+      </w:r>
+    </w:p>
+    <w:p/>
+    <w:p>
+      <w:r>
+        <w:t xml:space="preserve">(if the store keeper is Scar D. Cat) </w:t>
+      </w:r>
+    </w:p>
+    <w:p>
+      <w:r>
+        <w:t xml:space="preserve">100% Scar D. Cat swipes at you and picks up his shop and leaves. </w:t>
+      </w:r>
+    </w:p>
+    <w:p>
+      <w:pPr>
+        <w:rPr>
+          <w:b/>
+          <w:bCs/>
+        </w:rPr>
+      </w:pPr>
+      <w:r>
+        <w:rPr>
+          <w:b/>
+          <w:bCs/>
+        </w:rPr>
+        <w:t>(if you pocket knife)</w:t>
+      </w:r>
+    </w:p>
+    <w:p>
+      <w:r>
+        <w:rPr>
+          <w:b/>
+          <w:bCs/>
+        </w:rPr>
+        <w:t xml:space="preserve">100% </w:t>
+      </w:r>
+      <w:r>
+        <w:t xml:space="preserve">if you pocket knife. The knife does nothing to his rock-iron body. Stu Pid. He grabs you by the wings and uses you as a toothpick. Ouch! </w:t>
+      </w:r>
+    </w:p>
+    <w:p>
+      <w:r>
+        <w:rPr>
+          <w:b/>
+          <w:bCs/>
+        </w:rPr>
+        <w:t xml:space="preserve">100% </w:t>
+      </w:r>
+      <w:r>
+        <w:t xml:space="preserve">if you pocket knife, Scar D. Cat. The cat scampers away. Leaving his store to your discretion. You heal 1 HP, collect a fresh pocket knife and even get to keep the one that you just brandished! But unfortunately, you cannot brake open the Solar Flare vault. You hear Mr. 12’s infamous jingle and you flutter away. </w:t>
+      </w:r>
+    </w:p>
+    <w:p/>
+    <w:p/>
+    <w:p>
+      <w:r>
+        <w:t xml:space="preserve">You have walked very far and the amount of souls that you see lingering dwindle until you are the very last one. You should feel very proud of your luck so far. </w:t>
+      </w:r>
+      <w:r>
+        <w:t xml:space="preserve">But be careful, the kindness and generosity of the underworld does not correlate with how much deeper you go. </w:t>
+      </w:r>
+      <w:r>
+        <w:t>You</w:t>
+      </w:r>
+      <w:r>
+        <w:t xml:space="preserve"> now stand in front</w:t>
+      </w:r>
+      <w:r>
+        <w:t xml:space="preserve"> </w:t>
+      </w:r>
+      <w:r>
+        <w:t>of a</w:t>
+      </w:r>
+      <w:r>
+        <w:t xml:space="preserve"> castle</w:t>
+      </w:r>
+      <w:r>
+        <w:t xml:space="preserve"> crafted out of brimstone</w:t>
+      </w:r>
+      <w:r>
+        <w:t xml:space="preserve">. Judging from the ornate decorations, you can tell that this must be the ruler of the Underworld. Maybe you can ask the owner if he can whisk you out of the underworld. Who knows. </w:t>
+      </w:r>
+    </w:p>
+    <w:p>
+      <w:r>
+        <w:t>“No trickery. I have seen everything that you have done. So simply gnash your teeth and I will let you in.” The castle guard looks as devious as the rest of the devils that roam the underworld. What do you do?</w:t>
+      </w:r>
+    </w:p>
+    <w:p>
+      <w:pPr>
+        <w:rPr>
+          <w:b/>
+          <w:bCs/>
+        </w:rPr>
+      </w:pPr>
+      <w:r>
+        <w:rPr>
+          <w:b/>
+          <w:bCs/>
+        </w:rPr>
+        <w:t>(if you gnash your teeth)</w:t>
+      </w:r>
+    </w:p>
+    <w:p>
+      <w:r>
+        <w:t xml:space="preserve">50% </w:t>
+      </w:r>
+      <w:r>
+        <w:t>“Good. You may enter.”</w:t>
+      </w:r>
+    </w:p>
+    <w:p>
+      <w:r>
+        <w:t xml:space="preserve">50% “Heh heh. No weapons.”  The guard checks you for any pocket knifes. Dang. </w:t>
+      </w:r>
+    </w:p>
+    <w:p>
+      <w:pPr>
+        <w:rPr>
+          <w:b/>
+          <w:bCs/>
+        </w:rPr>
+      </w:pPr>
+      <w:r>
+        <w:rPr>
+          <w:b/>
+          <w:bCs/>
+        </w:rPr>
+        <w:t>(if you do anything else)</w:t>
+      </w:r>
+    </w:p>
+    <w:p>
+      <w:r>
+        <w:t>30% You kill the guard. You inherit a pocket knife.</w:t>
+      </w:r>
+    </w:p>
+    <w:p>
+      <w:r>
+        <w:t>70% The guard drops you down to one hp. “Heh. I would’ve done the same too actually.”</w:t>
       </w:r>
     </w:p>
     <w:sectPr>
@@ -2200,6 +2430,7 @@
   <w:style w:type="character" w:default="1" w:styleId="DefaultParagraphFont">
     <w:name w:val="Default Paragraph Font"/>
     <w:uiPriority w:val="1"/>
+    <w:semiHidden/>
     <w:unhideWhenUsed/>
   </w:style>
   <w:style w:type="table" w:default="1" w:styleId="TableNormal">

</xml_diff>